<commit_message>
Update layout bahan ajar template
</commit_message>
<xml_diff>
--- a/public/word_template/Bahan_Ajar_Template.docx
+++ b/public/word_template/Bahan_Ajar_Template.docx
@@ -1099,7 +1099,14 @@
         </w:rPr>
       </w:pPr>
       <w:r>
-        <w:br w:type="page"/>
+        <w:rPr>
+          <w:b/>
+          <w:sz w:val="28"/>
+          <w:szCs w:val="24"/>
+        </w:rPr>
+        <w:pict>
+          <v:rect id="_x0000_i1025" style="width:0;height:1.5pt" o:hralign="center" o:hrstd="t" o:hr="t" fillcolor="#a0a0a0" stroked="f"/>
+        </w:pict>
       </w:r>
     </w:p>
     <w:p>
@@ -1107,7 +1114,6 @@
         <w:pStyle w:val="Heading1"/>
       </w:pPr>
       <w:r>
-        <w:lastRenderedPageBreak/>
         <w:t>KOMPONEN INTI</w:t>
       </w:r>
     </w:p>
@@ -2161,14 +2167,7 @@
                 <w:b/>
                 <w:bCs/>
               </w:rPr>
-              <w:t>[</w:t>
-            </w:r>
-            <w:r>
-              <w:rPr>
-                <w:b/>
-                <w:bCs/>
-              </w:rPr>
-              <w:t>nilai</w:t>
+              <w:t>[nilai</w:t>
             </w:r>
             <w:r>
               <w:rPr>
@@ -2234,25 +2233,166 @@
     </w:tbl>
     <w:p>
       <w:pPr>
-        <w:pBdr>
-          <w:bottom w:val="single" w:sz="6" w:space="1" w:color="auto"/>
-        </w:pBdr>
-        <w:spacing w:line="240" w:lineRule="auto"/>
+        <w:spacing w:after="240" w:line="240" w:lineRule="auto"/>
         <w:rPr>
           <w:b/>
           <w:szCs w:val="24"/>
         </w:rPr>
       </w:pPr>
+      <w:r>
+        <w:rPr>
+          <w:b/>
+          <w:sz w:val="28"/>
+          <w:szCs w:val="24"/>
+        </w:rPr>
+        <w:pict>
+          <v:rect id="_x0000_i1026" style="width:0;height:1.5pt" o:hralign="center" o:hrstd="t" o:hr="t" fillcolor="#a0a0a0" stroked="f"/>
+        </w:pict>
+      </w:r>
     </w:p>
     <w:p>
       <w:pPr>
-        <w:spacing w:line="240" w:lineRule="auto"/>
+        <w:pStyle w:val="Heading1"/>
+        <w:spacing w:after="240"/>
+      </w:pPr>
+      <w:r>
+        <w:t>LAMPIRAN</w:t>
+      </w:r>
+    </w:p>
+    <w:tbl>
+      <w:tblPr>
+        <w:tblStyle w:val="TableGrid"/>
+        <w:tblW w:w="0" w:type="auto"/>
+        <w:tblLook w:val="04A0" w:firstRow="1" w:lastRow="0" w:firstColumn="1" w:lastColumn="0" w:noHBand="0" w:noVBand="1"/>
+      </w:tblPr>
+      <w:tblGrid>
+        <w:gridCol w:w="421"/>
+        <w:gridCol w:w="9207"/>
+      </w:tblGrid>
+      <w:tr>
+        <w:trPr>
+          <w:trHeight w:val="293"/>
+          <w:tblHeader/>
+        </w:trPr>
+        <w:tc>
+          <w:tcPr>
+            <w:tcW w:w="421" w:type="dxa"/>
+            <w:shd w:val="clear" w:color="auto" w:fill="D9D9D9" w:themeFill="background1" w:themeFillShade="D9"/>
+          </w:tcPr>
+          <w:p>
+            <w:pPr>
+              <w:jc w:val="center"/>
+              <w:rPr>
+                <w:b/>
+              </w:rPr>
+            </w:pPr>
+            <w:r>
+              <w:rPr>
+                <w:b/>
+              </w:rPr>
+              <w:t>1</w:t>
+            </w:r>
+          </w:p>
+        </w:tc>
+        <w:tc>
+          <w:tcPr>
+            <w:tcW w:w="9207" w:type="dxa"/>
+            <w:shd w:val="clear" w:color="auto" w:fill="D9D9D9" w:themeFill="background1" w:themeFillShade="D9"/>
+          </w:tcPr>
+          <w:p>
+            <w:pPr>
+              <w:rPr>
+                <w:b/>
+              </w:rPr>
+            </w:pPr>
+            <w:r>
+              <w:rPr>
+                <w:b/>
+              </w:rPr>
+              <w:t>GLORASIUM</w:t>
+            </w:r>
+          </w:p>
+        </w:tc>
+      </w:tr>
+      <w:tr>
+        <w:tc>
+          <w:tcPr>
+            <w:tcW w:w="421" w:type="dxa"/>
+          </w:tcPr>
+          <w:p>
+            <w:pPr>
+              <w:jc w:val="center"/>
+              <w:rPr>
+                <w:b/>
+              </w:rPr>
+            </w:pPr>
+          </w:p>
+        </w:tc>
+        <w:tc>
+          <w:tcPr>
+            <w:tcW w:w="9207" w:type="dxa"/>
+          </w:tcPr>
+          <w:p>
+            <w:pPr>
+              <w:pStyle w:val="ListParagraph"/>
+              <w:numPr>
+                <w:ilvl w:val="0"/>
+                <w:numId w:val="13"/>
+              </w:numPr>
+              <w:ind w:left="454" w:hanging="454"/>
+            </w:pPr>
+            <w:r>
+              <w:t>[</w:t>
+            </w:r>
+            <w:proofErr w:type="spellStart"/>
+            <w:r>
+              <w:t>item;repeat</w:t>
+            </w:r>
+            <w:proofErr w:type="spellEnd"/>
+            <w:r>
+              <w:t>=</w:t>
+            </w:r>
+            <w:proofErr w:type="spellStart"/>
+            <w:r>
+              <w:t>pertanyaan_pemantik</w:t>
+            </w:r>
+            <w:proofErr w:type="spellEnd"/>
+            <w:r>
+              <w:t xml:space="preserve">; </w:t>
+            </w:r>
+            <w:proofErr w:type="spellStart"/>
+            <w:r>
+              <w:t>repeatType</w:t>
+            </w:r>
+            <w:proofErr w:type="spellEnd"/>
+            <w:r>
+              <w:t>=</w:t>
+            </w:r>
+            <w:proofErr w:type="spellStart"/>
+            <w:r>
+              <w:t>list</w:t>
+            </w:r>
+            <w:proofErr w:type="spellEnd"/>
+            <w:r>
+              <w:t>][item]</w:t>
+            </w:r>
+          </w:p>
+        </w:tc>
+      </w:tr>
+    </w:tbl>
+    <w:p>
+      <w:r>
         <w:rPr>
           <w:b/>
+          <w:sz w:val="28"/>
           <w:szCs w:val="24"/>
         </w:rPr>
-      </w:pPr>
+        <w:pict>
+          <v:rect id="_x0000_i1027" style="width:0;height:1.5pt" o:hralign="center" o:hrstd="t" o:hr="t" fillcolor="#a0a0a0" stroked="f"/>
+        </w:pict>
+      </w:r>
     </w:p>
+    <w:p/>
     <w:sectPr>
       <w:headerReference w:type="default" r:id="rId8"/>
       <w:footerReference w:type="default" r:id="rId9"/>
@@ -2712,6 +2852,96 @@
     </w:lvl>
   </w:abstractNum>
   <w:abstractNum w:abstractNumId="2" w15:restartNumberingAfterBreak="0">
+    <w:nsid w:val="23F34A72"/>
+    <w:multiLevelType w:val="hybridMultilevel"/>
+    <w:tmpl w:val="C50848FC"/>
+    <w:lvl w:ilvl="0" w:tplc="5C00F59A">
+      <w:start w:val="1"/>
+      <w:numFmt w:val="decimal"/>
+      <w:lvlText w:val="%1."/>
+      <w:lvlJc w:val="left"/>
+      <w:pPr>
+        <w:ind w:left="720" w:hanging="360"/>
+      </w:pPr>
+      <w:rPr>
+        <w:b/>
+        <w:bCs/>
+      </w:rPr>
+    </w:lvl>
+    <w:lvl w:ilvl="1" w:tplc="FFFFFFFF" w:tentative="1">
+      <w:start w:val="1"/>
+      <w:numFmt w:val="lowerLetter"/>
+      <w:lvlText w:val="%2."/>
+      <w:lvlJc w:val="left"/>
+      <w:pPr>
+        <w:ind w:left="1440" w:hanging="360"/>
+      </w:pPr>
+    </w:lvl>
+    <w:lvl w:ilvl="2" w:tplc="FFFFFFFF" w:tentative="1">
+      <w:start w:val="1"/>
+      <w:numFmt w:val="lowerRoman"/>
+      <w:lvlText w:val="%3."/>
+      <w:lvlJc w:val="right"/>
+      <w:pPr>
+        <w:ind w:left="2160" w:hanging="180"/>
+      </w:pPr>
+    </w:lvl>
+    <w:lvl w:ilvl="3" w:tplc="FFFFFFFF" w:tentative="1">
+      <w:start w:val="1"/>
+      <w:numFmt w:val="decimal"/>
+      <w:lvlText w:val="%4."/>
+      <w:lvlJc w:val="left"/>
+      <w:pPr>
+        <w:ind w:left="2880" w:hanging="360"/>
+      </w:pPr>
+    </w:lvl>
+    <w:lvl w:ilvl="4" w:tplc="FFFFFFFF" w:tentative="1">
+      <w:start w:val="1"/>
+      <w:numFmt w:val="lowerLetter"/>
+      <w:lvlText w:val="%5."/>
+      <w:lvlJc w:val="left"/>
+      <w:pPr>
+        <w:ind w:left="3600" w:hanging="360"/>
+      </w:pPr>
+    </w:lvl>
+    <w:lvl w:ilvl="5" w:tplc="FFFFFFFF" w:tentative="1">
+      <w:start w:val="1"/>
+      <w:numFmt w:val="lowerRoman"/>
+      <w:lvlText w:val="%6."/>
+      <w:lvlJc w:val="right"/>
+      <w:pPr>
+        <w:ind w:left="4320" w:hanging="180"/>
+      </w:pPr>
+    </w:lvl>
+    <w:lvl w:ilvl="6" w:tplc="FFFFFFFF" w:tentative="1">
+      <w:start w:val="1"/>
+      <w:numFmt w:val="decimal"/>
+      <w:lvlText w:val="%7."/>
+      <w:lvlJc w:val="left"/>
+      <w:pPr>
+        <w:ind w:left="5040" w:hanging="360"/>
+      </w:pPr>
+    </w:lvl>
+    <w:lvl w:ilvl="7" w:tplc="FFFFFFFF" w:tentative="1">
+      <w:start w:val="1"/>
+      <w:numFmt w:val="lowerLetter"/>
+      <w:lvlText w:val="%8."/>
+      <w:lvlJc w:val="left"/>
+      <w:pPr>
+        <w:ind w:left="5760" w:hanging="360"/>
+      </w:pPr>
+    </w:lvl>
+    <w:lvl w:ilvl="8" w:tplc="FFFFFFFF" w:tentative="1">
+      <w:start w:val="1"/>
+      <w:numFmt w:val="lowerRoman"/>
+      <w:lvlText w:val="%9."/>
+      <w:lvlJc w:val="right"/>
+      <w:pPr>
+        <w:ind w:left="6480" w:hanging="180"/>
+      </w:pPr>
+    </w:lvl>
+  </w:abstractNum>
+  <w:abstractNum w:abstractNumId="3" w15:restartNumberingAfterBreak="0">
     <w:nsid w:val="296122FA"/>
     <w:multiLevelType w:val="hybridMultilevel"/>
     <w:tmpl w:val="0CAA344C"/>
@@ -2824,7 +3054,7 @@
       </w:rPr>
     </w:lvl>
   </w:abstractNum>
-  <w:abstractNum w:abstractNumId="3" w15:restartNumberingAfterBreak="0">
+  <w:abstractNum w:abstractNumId="4" w15:restartNumberingAfterBreak="0">
     <w:nsid w:val="364408A8"/>
     <w:multiLevelType w:val="hybridMultilevel"/>
     <w:tmpl w:val="9C4215A2"/>
@@ -2910,7 +3140,7 @@
       </w:pPr>
     </w:lvl>
   </w:abstractNum>
-  <w:abstractNum w:abstractNumId="4" w15:restartNumberingAfterBreak="0">
+  <w:abstractNum w:abstractNumId="5" w15:restartNumberingAfterBreak="0">
     <w:nsid w:val="3A784F5A"/>
     <w:multiLevelType w:val="hybridMultilevel"/>
     <w:tmpl w:val="D3D88B28"/>
@@ -2996,7 +3226,7 @@
       </w:pPr>
     </w:lvl>
   </w:abstractNum>
-  <w:abstractNum w:abstractNumId="5" w15:restartNumberingAfterBreak="0">
+  <w:abstractNum w:abstractNumId="6" w15:restartNumberingAfterBreak="0">
     <w:nsid w:val="436412EC"/>
     <w:multiLevelType w:val="hybridMultilevel"/>
     <w:tmpl w:val="0AF6BCDE"/>
@@ -3109,7 +3339,7 @@
       </w:rPr>
     </w:lvl>
   </w:abstractNum>
-  <w:abstractNum w:abstractNumId="6" w15:restartNumberingAfterBreak="0">
+  <w:abstractNum w:abstractNumId="7" w15:restartNumberingAfterBreak="0">
     <w:nsid w:val="53AC46E7"/>
     <w:multiLevelType w:val="hybridMultilevel"/>
     <w:tmpl w:val="8CCC00DA"/>
@@ -3195,7 +3425,7 @@
       </w:pPr>
     </w:lvl>
   </w:abstractNum>
-  <w:abstractNum w:abstractNumId="7" w15:restartNumberingAfterBreak="0">
+  <w:abstractNum w:abstractNumId="8" w15:restartNumberingAfterBreak="0">
     <w:nsid w:val="5B7F6358"/>
     <w:multiLevelType w:val="hybridMultilevel"/>
     <w:tmpl w:val="FD122EDC"/>
@@ -3308,7 +3538,7 @@
       </w:rPr>
     </w:lvl>
   </w:abstractNum>
-  <w:abstractNum w:abstractNumId="8" w15:restartNumberingAfterBreak="0">
+  <w:abstractNum w:abstractNumId="9" w15:restartNumberingAfterBreak="0">
     <w:nsid w:val="620D61B8"/>
     <w:multiLevelType w:val="hybridMultilevel"/>
     <w:tmpl w:val="24E81B50"/>
@@ -3397,7 +3627,7 @@
       </w:pPr>
     </w:lvl>
   </w:abstractNum>
-  <w:abstractNum w:abstractNumId="9" w15:restartNumberingAfterBreak="0">
+  <w:abstractNum w:abstractNumId="10" w15:restartNumberingAfterBreak="0">
     <w:nsid w:val="751A3AF5"/>
     <w:multiLevelType w:val="hybridMultilevel"/>
     <w:tmpl w:val="1FDC840C"/>
@@ -3510,7 +3740,7 @@
       </w:rPr>
     </w:lvl>
   </w:abstractNum>
-  <w:abstractNum w:abstractNumId="10" w15:restartNumberingAfterBreak="0">
+  <w:abstractNum w:abstractNumId="11" w15:restartNumberingAfterBreak="0">
     <w:nsid w:val="75564136"/>
     <w:multiLevelType w:val="hybridMultilevel"/>
     <w:tmpl w:val="D144B8FC"/>
@@ -3596,7 +3826,7 @@
       </w:pPr>
     </w:lvl>
   </w:abstractNum>
-  <w:abstractNum w:abstractNumId="11" w15:restartNumberingAfterBreak="0">
+  <w:abstractNum w:abstractNumId="12" w15:restartNumberingAfterBreak="0">
     <w:nsid w:val="7CEE063B"/>
     <w:multiLevelType w:val="hybridMultilevel"/>
     <w:tmpl w:val="90BC150C"/>
@@ -3683,40 +3913,43 @@
     </w:lvl>
   </w:abstractNum>
   <w:num w:numId="1" w16cid:durableId="2094467793">
-    <w:abstractNumId w:val="7"/>
+    <w:abstractNumId w:val="8"/>
   </w:num>
   <w:num w:numId="2" w16cid:durableId="41710928">
     <w:abstractNumId w:val="1"/>
   </w:num>
   <w:num w:numId="3" w16cid:durableId="922832151">
-    <w:abstractNumId w:val="2"/>
+    <w:abstractNumId w:val="3"/>
   </w:num>
   <w:num w:numId="4" w16cid:durableId="847210294">
-    <w:abstractNumId w:val="9"/>
+    <w:abstractNumId w:val="10"/>
   </w:num>
   <w:num w:numId="5" w16cid:durableId="205875663">
     <w:abstractNumId w:val="0"/>
   </w:num>
   <w:num w:numId="6" w16cid:durableId="1995185171">
+    <w:abstractNumId w:val="6"/>
+  </w:num>
+  <w:num w:numId="7" w16cid:durableId="1771925793">
+    <w:abstractNumId w:val="9"/>
+  </w:num>
+  <w:num w:numId="8" w16cid:durableId="1324578816">
     <w:abstractNumId w:val="5"/>
   </w:num>
-  <w:num w:numId="7" w16cid:durableId="1771925793">
-    <w:abstractNumId w:val="8"/>
+  <w:num w:numId="9" w16cid:durableId="1260262690">
+    <w:abstractNumId w:val="12"/>
   </w:num>
-  <w:num w:numId="8" w16cid:durableId="1324578816">
+  <w:num w:numId="10" w16cid:durableId="1503398673">
+    <w:abstractNumId w:val="7"/>
+  </w:num>
+  <w:num w:numId="11" w16cid:durableId="814296825">
     <w:abstractNumId w:val="4"/>
   </w:num>
-  <w:num w:numId="9" w16cid:durableId="1260262690">
+  <w:num w:numId="12" w16cid:durableId="428626385">
     <w:abstractNumId w:val="11"/>
   </w:num>
-  <w:num w:numId="10" w16cid:durableId="1503398673">
-    <w:abstractNumId w:val="6"/>
-  </w:num>
-  <w:num w:numId="11" w16cid:durableId="814296825">
-    <w:abstractNumId w:val="3"/>
-  </w:num>
-  <w:num w:numId="12" w16cid:durableId="428626385">
-    <w:abstractNumId w:val="10"/>
+  <w:num w:numId="13" w16cid:durableId="1099062886">
+    <w:abstractNumId w:val="2"/>
   </w:num>
 </w:numbering>
 </file>

</xml_diff>

<commit_message>
Fix footer bahan ajar word template
</commit_message>
<xml_diff>
--- a/public/word_template/Bahan_Ajar_Template.docx
+++ b/public/word_template/Bahan_Ajar_Template.docx
@@ -36,13 +36,18 @@
         <w:t>Dibuat menggunaka</w:t>
       </w:r>
       <w:r>
-        <w:t xml:space="preserve">n Brainys - </w:t>
+        <w:t xml:space="preserve">n </w:t>
       </w:r>
+      <w:hyperlink r:id="rId8" w:history="1">
+        <w:r>
+          <w:rPr>
+            <w:rStyle w:val="Hyperlink"/>
+          </w:rPr>
+          <w:t>Brainys</w:t>
+        </w:r>
+      </w:hyperlink>
       <w:r>
-        <w:rPr>
-          <w:i/>
-        </w:rPr>
-        <w:t>Education AI</w:t>
+        <w:t xml:space="preserve"> - Developed by Oasys Edutech Indonesia</w:t>
       </w:r>
     </w:p>
     <w:p>
@@ -2039,19 +2044,7 @@
               <w:ind w:left="312" w:hanging="312"/>
             </w:pPr>
             <w:r>
-              <w:t>[</w:t>
-            </w:r>
-            <w:r>
-              <w:t>dafpus</w:t>
-            </w:r>
-            <w:r>
-              <w:t>;repeat=lampiran.</w:t>
-            </w:r>
-            <w:r>
-              <w:t>daftar_pustaka</w:t>
-            </w:r>
-            <w:r>
-              <w:t>; repeatType=list][dafpus]</w:t>
+              <w:t>[dafpus;repeat=lampiran.daftar_pustaka; repeatType=list][dafpus]</w:t>
             </w:r>
           </w:p>
         </w:tc>
@@ -2080,8 +2073,8 @@
     </w:p>
     <w:p/>
     <w:sectPr>
-      <w:headerReference w:type="default" r:id="rId8"/>
-      <w:footerReference w:type="default" r:id="rId9"/>
+      <w:headerReference w:type="default" r:id="rId9"/>
+      <w:footerReference w:type="default" r:id="rId10"/>
       <w:pgSz w:w="11906" w:h="16838"/>
       <w:pgMar w:top="1134" w:right="1134" w:bottom="1134" w:left="1134" w:header="709" w:footer="709" w:gutter="0"/>
       <w:cols w:space="708"/>
@@ -2142,7 +2135,6 @@
     </w:tblPr>
     <w:tblGrid>
       <w:gridCol w:w="5103"/>
-      <w:gridCol w:w="4525"/>
     </w:tblGrid>
     <w:tr>
       <w:tc>
@@ -2160,48 +2152,8 @@
           <w:r>
             <w:rPr>
               <w:i/>
-              <w:lang w:val="en-US"/>
             </w:rPr>
-            <w:t xml:space="preserve">Brainys </w:t>
-          </w:r>
-          <w:r>
-            <w:rPr>
-              <w:i/>
-              <w:lang w:val="en-US"/>
-            </w:rPr>
-            <w:t>/ Development Mode</w:t>
-          </w:r>
-        </w:p>
-      </w:tc>
-      <w:tc>
-        <w:tcPr>
-          <w:tcW w:w="4525" w:type="dxa"/>
-        </w:tcPr>
-        <w:p>
-          <w:pPr>
-            <w:pStyle w:val="Footer"/>
-            <w:jc w:val="right"/>
-            <w:rPr>
-              <w:lang w:val="en-US"/>
-            </w:rPr>
-          </w:pPr>
-          <w:r>
-            <w:rPr>
-              <w:lang w:val="en-US"/>
-            </w:rPr>
-            <w:t>[</w:t>
-          </w:r>
-          <w:r>
-            <w:rPr>
-              <w:lang w:val="en-US"/>
-            </w:rPr>
-            <w:t>format_date_time</w:t>
-          </w:r>
-          <w:r>
-            <w:rPr>
-              <w:lang w:val="en-US"/>
-            </w:rPr>
-            <w:t>]</w:t>
+            <w:t>Brainys - Developed by Oasys Edutech Indonesia</w:t>
           </w:r>
         </w:p>
       </w:tc>
@@ -4195,7 +4147,6 @@
   <w:style w:type="character" w:default="1" w:styleId="DefaultParagraphFont">
     <w:name w:val="Default Paragraph Font"/>
     <w:uiPriority w:val="1"/>
-    <w:semiHidden/>
     <w:unhideWhenUsed/>
   </w:style>
   <w:style w:type="table" w:default="1" w:styleId="TableNormal">
@@ -4322,6 +4273,29 @@
       <w:b/>
       <w:sz w:val="24"/>
       <w:szCs w:val="24"/>
+    </w:rPr>
+  </w:style>
+  <w:style w:type="character" w:styleId="Hyperlink">
+    <w:name w:val="Hyperlink"/>
+    <w:basedOn w:val="DefaultParagraphFont"/>
+    <w:uiPriority w:val="99"/>
+    <w:unhideWhenUsed/>
+    <w:rsid w:val="00A62316"/>
+    <w:rPr>
+      <w:color w:val="0563C1" w:themeColor="hyperlink"/>
+      <w:u w:val="single"/>
+    </w:rPr>
+  </w:style>
+  <w:style w:type="character" w:styleId="UnresolvedMention">
+    <w:name w:val="Unresolved Mention"/>
+    <w:basedOn w:val="DefaultParagraphFont"/>
+    <w:uiPriority w:val="99"/>
+    <w:semiHidden/>
+    <w:unhideWhenUsed/>
+    <w:rsid w:val="00A62316"/>
+    <w:rPr>
+      <w:color w:val="605E5C"/>
+      <w:shd w:val="clear" w:color="auto" w:fill="E1DFDD"/>
     </w:rPr>
   </w:style>
 </w:styles>

</xml_diff>

<commit_message>
Fix bahan ajar template
</commit_message>
<xml_diff>
--- a/public/word_template/Bahan_Ajar_Template.docx
+++ b/public/word_template/Bahan_Ajar_Template.docx
@@ -17,14 +17,35 @@
           <w:b/>
           <w:sz w:val="28"/>
         </w:rPr>
-        <w:t xml:space="preserve">Modul Ajar </w:t>
+        <w:t>Modul Ajar</w:t>
       </w:r>
       <w:r>
         <w:rPr>
           <w:b/>
           <w:sz w:val="28"/>
         </w:rPr>
-        <w:t>[informasi_umum.mata_pelajaran]</w:t>
+        <w:t xml:space="preserve"> - </w:t>
+      </w:r>
+      <w:r>
+        <w:rPr>
+          <w:b/>
+          <w:sz w:val="28"/>
+        </w:rPr>
+        <w:t>[informasi_umum.</w:t>
+      </w:r>
+      <w:r>
+        <w:rPr>
+          <w:b/>
+          <w:sz w:val="28"/>
+        </w:rPr>
+        <w:t>nama_bahan_ajar</w:t>
+      </w:r>
+      <w:r>
+        <w:rPr>
+          <w:b/>
+          <w:sz w:val="28"/>
+        </w:rPr>
+        <w:t>]</w:t>
       </w:r>
     </w:p>
     <w:p>
@@ -1533,7 +1554,15 @@
               <w:t xml:space="preserve">: </w:t>
             </w:r>
             <w:r>
-              <w:t>[title;repeat=item.</w:t>
+              <w:t>[</w:t>
+            </w:r>
+            <w:proofErr w:type="gramStart"/>
+            <w:r>
+              <w:t>title;repeat</w:t>
+            </w:r>
+            <w:proofErr w:type="gramEnd"/>
+            <w:r>
+              <w:t>=item.</w:t>
             </w:r>
             <w:r>
               <w:rPr>
@@ -1577,6 +1606,7 @@
               </w:rPr>
               <w:t>: [</w:t>
             </w:r>
+            <w:proofErr w:type="gramStart"/>
             <w:r>
               <w:t>title</w:t>
             </w:r>
@@ -1586,6 +1616,7 @@
               </w:rPr>
               <w:t>.indikator</w:t>
             </w:r>
+            <w:proofErr w:type="gramEnd"/>
             <w:r>
               <w:t>]</w:t>
             </w:r>
@@ -1613,6 +1644,7 @@
               </w:rPr>
               <w:t>: [</w:t>
             </w:r>
+            <w:proofErr w:type="gramStart"/>
             <w:r>
               <w:t>title</w:t>
             </w:r>
@@ -1626,7 +1658,14 @@
               <w:rPr>
                 <w:lang w:val="en-US"/>
               </w:rPr>
-              <w:t>nilai_karakter</w:t>
+              <w:t>nilai</w:t>
+            </w:r>
+            <w:proofErr w:type="gramEnd"/>
+            <w:r>
+              <w:rPr>
+                <w:lang w:val="en-US"/>
+              </w:rPr>
+              <w:t>_karakter</w:t>
             </w:r>
             <w:r>
               <w:t>]</w:t>
@@ -1655,6 +1694,7 @@
               </w:rPr>
               <w:t>: [</w:t>
             </w:r>
+            <w:proofErr w:type="gramStart"/>
             <w:r>
               <w:t>title</w:t>
             </w:r>
@@ -1668,7 +1708,14 @@
               <w:rPr>
                 <w:lang w:val="en-US"/>
               </w:rPr>
-              <w:t>kegiatan_pembelajaran</w:t>
+              <w:t>kegiatan</w:t>
+            </w:r>
+            <w:proofErr w:type="gramEnd"/>
+            <w:r>
+              <w:rPr>
+                <w:lang w:val="en-US"/>
+              </w:rPr>
+              <w:t>_pembelajaran</w:t>
             </w:r>
             <w:r>
               <w:t>]</w:t>
@@ -1697,6 +1744,7 @@
               </w:rPr>
               <w:t>: [</w:t>
             </w:r>
+            <w:proofErr w:type="gramStart"/>
             <w:r>
               <w:t>title</w:t>
             </w:r>
@@ -1704,7 +1752,14 @@
               <w:rPr>
                 <w:lang w:val="en-US"/>
               </w:rPr>
-              <w:t>.alokasi_waktu</w:t>
+              <w:t>.alokasi</w:t>
+            </w:r>
+            <w:proofErr w:type="gramEnd"/>
+            <w:r>
+              <w:rPr>
+                <w:lang w:val="en-US"/>
+              </w:rPr>
+              <w:t>_waktu</w:t>
             </w:r>
             <w:r>
               <w:t>]</w:t>
@@ -4147,6 +4202,7 @@
   <w:style w:type="character" w:default="1" w:styleId="DefaultParagraphFont">
     <w:name w:val="Default Paragraph Font"/>
     <w:uiPriority w:val="1"/>
+    <w:semiHidden/>
     <w:unhideWhenUsed/>
   </w:style>
   <w:style w:type="table" w:default="1" w:styleId="TableNormal">

</xml_diff>